<commit_message>
Working on report. Need to finish the results section
</commit_message>
<xml_diff>
--- a/Assignment3_Report.docx
+++ b/Assignment3_Report.docx
@@ -17,23 +17,7 @@
           <w:i/>
           <w:color w:val="0000FF"/>
         </w:rPr>
-        <w:t>[Nathan Gilman</w:t>
-      </w:r>
-      <w:r>
-        <w:rPr>
-          <w:b/>
-          <w:i/>
-          <w:color w:val="0000FF"/>
-        </w:rPr>
-        <w:t>, 34785552</w:t>
-      </w:r>
-      <w:r>
-        <w:rPr>
-          <w:b/>
-          <w:i/>
-          <w:color w:val="0000FF"/>
-        </w:rPr>
-        <w:t>]</w:t>
+        <w:t>[Nathan Gilman, 34785552]</w:t>
       </w:r>
     </w:p>
     <w:p>
@@ -113,15 +97,142 @@
           <w:i/>
           <w:color w:val="0000FF"/>
         </w:rPr>
-        <w:t>[The first step in a</w:t>
-      </w:r>
-      <w:r>
-        <w:rPr>
-          <w:i/>
-          <w:color w:val="0000FF"/>
-        </w:rPr>
-        <w:t>ny machine learning project is defining your problem. Here you need to present a high-level problem statement, which may include a description of the problem, why this problem needs to be solved, and how did you solve it.]</w:t>
-      </w:r>
+        <w:t>Over the past twenty years</w:t>
+      </w:r>
+      <w:r>
+        <w:rPr>
+          <w:i/>
+          <w:color w:val="0000FF"/>
+        </w:rPr>
+        <w:t xml:space="preserve">, </w:t>
+      </w:r>
+      <w:r>
+        <w:rPr>
+          <w:i/>
+          <w:color w:val="0000FF"/>
+        </w:rPr>
+        <w:t xml:space="preserve">technological progress has </w:t>
+      </w:r>
+      <w:r>
+        <w:rPr>
+          <w:i/>
+          <w:color w:val="0000FF"/>
+        </w:rPr>
+        <w:t>surged</w:t>
+      </w:r>
+      <w:r>
+        <w:rPr>
+          <w:i/>
+          <w:color w:val="0000FF"/>
+        </w:rPr>
+        <w:t xml:space="preserve"> in almost every field, with many fields having significant advancements in this time period.</w:t>
+      </w:r>
+      <w:r>
+        <w:rPr>
+          <w:i/>
+          <w:color w:val="0000FF"/>
+        </w:rPr>
+        <w:t xml:space="preserve"> </w:t>
+      </w:r>
+      <w:r>
+        <w:rPr>
+          <w:i/>
+          <w:color w:val="0000FF"/>
+        </w:rPr>
+        <w:t xml:space="preserve">One relevant example of this is the ability of computers to recognize provided audio samples. This has opened new avenues </w:t>
+      </w:r>
+      <w:proofErr w:type="gramStart"/>
+      <w:r>
+        <w:rPr>
+          <w:i/>
+          <w:color w:val="0000FF"/>
+        </w:rPr>
+        <w:t>of</w:t>
+      </w:r>
+      <w:proofErr w:type="gramEnd"/>
+      <w:r>
+        <w:rPr>
+          <w:i/>
+          <w:color w:val="0000FF"/>
+        </w:rPr>
+        <w:t xml:space="preserve"> </w:t>
+      </w:r>
+      <w:r>
+        <w:rPr>
+          <w:i/>
+          <w:color w:val="0000FF"/>
+        </w:rPr>
+        <w:t>extracting data and drawing conclusions. A specific example of the new technological progress</w:t>
+      </w:r>
+      <w:r>
+        <w:rPr>
+          <w:i/>
+          <w:color w:val="0000FF"/>
+        </w:rPr>
+        <w:t xml:space="preserve"> in audio recognition is the ability for computers to reliably predict the emotion of a clip. This is an important </w:t>
+      </w:r>
+      <w:r>
+        <w:rPr>
+          <w:i/>
+          <w:color w:val="0000FF"/>
+        </w:rPr>
+        <w:t xml:space="preserve">accomplishment because it will help us understand human emotions more objectively. </w:t>
+      </w:r>
+    </w:p>
+    <w:p>
+      <w:pPr>
+        <w:ind w:left="720"/>
+        <w:rPr>
+          <w:i/>
+          <w:color w:val="0000FF"/>
+        </w:rPr>
+      </w:pPr>
+    </w:p>
+    <w:p>
+      <w:pPr>
+        <w:ind w:left="720"/>
+        <w:rPr>
+          <w:i/>
+          <w:color w:val="0000FF"/>
+        </w:rPr>
+      </w:pPr>
+      <w:r>
+        <w:rPr>
+          <w:i/>
+          <w:color w:val="0000FF"/>
+        </w:rPr>
+        <w:t>This advancement has many potential benefits for society</w:t>
+      </w:r>
+      <w:r>
+        <w:rPr>
+          <w:i/>
+          <w:color w:val="0000FF"/>
+        </w:rPr>
+        <w:t>, ranging</w:t>
+      </w:r>
+      <w:r>
+        <w:rPr>
+          <w:i/>
+          <w:color w:val="0000FF"/>
+        </w:rPr>
+        <w:t xml:space="preserve"> from impacting customer service at retail stores to completely changing the way that individuals with communication issues or disorders interact with society</w:t>
+      </w:r>
+      <w:r>
+        <w:rPr>
+          <w:i/>
+          <w:color w:val="0000FF"/>
+        </w:rPr>
+        <w:t>. As researchers continue to push the boundaries of this field, we can expect even more audio related progress.</w:t>
+      </w:r>
+    </w:p>
+    <w:p>
+      <w:pPr>
+        <w:ind w:left="720"/>
+        <w:rPr>
+          <w:i/>
+          <w:color w:val="0000FF"/>
+        </w:rPr>
+      </w:pPr>
     </w:p>
     <w:p>
       <w:pPr>
@@ -164,21 +275,330 @@
           <w:i/>
           <w:color w:val="0000FF"/>
         </w:rPr>
-        <w:t>[Preparing data</w:t>
-      </w:r>
-      <w:r>
-        <w:rPr>
-          <w:i/>
-          <w:color w:val="0000FF"/>
-        </w:rPr>
-        <w:t xml:space="preserve"> for training machine learning models is a fundamental step. Describe your data preparation process in detail, which may include how did you clean the data and how did you extract features from the data for the following model training steps.]</w:t>
+        <w:t xml:space="preserve">Unlike previous assignments, this assignment </w:t>
+      </w:r>
+      <w:r>
+        <w:rPr>
+          <w:i/>
+          <w:color w:val="0000FF"/>
+        </w:rPr>
+        <w:t xml:space="preserve">does not deal with a single csv file for us to load. Instead, we are using a folder that contains a total of 400 .wav audio files. To begin the data preparation/exploration, I first gathered the </w:t>
+      </w:r>
+      <w:r>
+        <w:rPr>
+          <w:i/>
+          <w:color w:val="0000FF"/>
+        </w:rPr>
+        <w:t xml:space="preserve">file names of these files into a list of strings. This allowed me to dynamically iterate over the files and extract features as necessary. </w:t>
+      </w:r>
+      <w:r>
+        <w:rPr>
+          <w:i/>
+          <w:color w:val="0000FF"/>
+        </w:rPr>
+        <w:t>I</w:t>
+      </w:r>
+      <w:r>
+        <w:rPr>
+          <w:i/>
+          <w:color w:val="0000FF"/>
+        </w:rPr>
+        <w:t xml:space="preserve"> also used </w:t>
+      </w:r>
+      <w:proofErr w:type="spellStart"/>
+      <w:r>
+        <w:rPr>
+          <w:i/>
+          <w:color w:val="0000FF"/>
+        </w:rPr>
+        <w:t>sklearn</w:t>
+      </w:r>
+      <w:proofErr w:type="spellEnd"/>
+      <w:r>
+        <w:rPr>
+          <w:i/>
+          <w:color w:val="0000FF"/>
+        </w:rPr>
+        <w:t xml:space="preserve"> to</w:t>
+      </w:r>
+      <w:r>
+        <w:rPr>
+          <w:i/>
+          <w:color w:val="0000FF"/>
+        </w:rPr>
+        <w:t xml:space="preserve"> </w:t>
+      </w:r>
+      <w:r>
+        <w:rPr>
+          <w:i/>
+          <w:color w:val="0000FF"/>
+        </w:rPr>
+        <w:t>divide</w:t>
+      </w:r>
+      <w:r>
+        <w:rPr>
+          <w:i/>
+          <w:color w:val="0000FF"/>
+        </w:rPr>
+        <w:t xml:space="preserve"> these files by a 70-30 test-train split for later validation of my model</w:t>
+      </w:r>
+      <w:r>
+        <w:rPr>
+          <w:i/>
+          <w:color w:val="0000FF"/>
+        </w:rPr>
+        <w:t xml:space="preserve">. </w:t>
       </w:r>
     </w:p>
     <w:p>
       <w:pPr>
         <w:ind w:left="720"/>
         <w:rPr>
-          <w:b/>
+          <w:i/>
+          <w:color w:val="0000FF"/>
+        </w:rPr>
+      </w:pPr>
+    </w:p>
+    <w:p>
+      <w:pPr>
+        <w:ind w:left="720"/>
+        <w:rPr>
+          <w:i/>
+          <w:color w:val="0000FF"/>
+        </w:rPr>
+      </w:pPr>
+      <w:r>
+        <w:rPr>
+          <w:i/>
+          <w:color w:val="0000FF"/>
+        </w:rPr>
+        <w:t>Once I stored the necessary files within</w:t>
+      </w:r>
+      <w:r>
+        <w:rPr>
+          <w:i/>
+          <w:color w:val="0000FF"/>
+        </w:rPr>
+        <w:t xml:space="preserve"> a list, I created additional lists to hold the data frames of extracted features. The features that I decided to extract were </w:t>
+      </w:r>
+      <w:r>
+        <w:rPr>
+          <w:i/>
+          <w:color w:val="0000FF"/>
+        </w:rPr>
+        <w:t>Mel-frequency cepstral coefficients</w:t>
+      </w:r>
+      <w:r>
+        <w:rPr>
+          <w:i/>
+          <w:color w:val="0000FF"/>
+        </w:rPr>
+        <w:t xml:space="preserve"> (MFCCs), Zero Crossing Rate (ZCR), and Mel Spectrogram</w:t>
+      </w:r>
+      <w:r>
+        <w:rPr>
+          <w:i/>
+          <w:color w:val="0000FF"/>
+        </w:rPr>
+        <w:t>.</w:t>
+      </w:r>
+      <w:r>
+        <w:rPr>
+          <w:i/>
+          <w:color w:val="0000FF"/>
+        </w:rPr>
+        <w:t xml:space="preserve"> I chose these features because they were directly covered and explained in the course materials. While there were also a few additional features covered in class, I decided to focus on these three features and add more if necessary. </w:t>
+      </w:r>
+      <w:r>
+        <w:rPr>
+          <w:i/>
+          <w:color w:val="0000FF"/>
+        </w:rPr>
+        <w:t xml:space="preserve">These features were extracted with </w:t>
+      </w:r>
+      <w:proofErr w:type="spellStart"/>
+      <w:r>
+        <w:rPr>
+          <w:i/>
+          <w:color w:val="0000FF"/>
+        </w:rPr>
+        <w:t>librosa</w:t>
+      </w:r>
+      <w:proofErr w:type="spellEnd"/>
+      <w:r>
+        <w:rPr>
+          <w:i/>
+          <w:color w:val="0000FF"/>
+        </w:rPr>
+        <w:t xml:space="preserve">, </w:t>
+      </w:r>
+      <w:r>
+        <w:rPr>
+          <w:i/>
+          <w:color w:val="0000FF"/>
+        </w:rPr>
+        <w:t xml:space="preserve">a popular python module </w:t>
+      </w:r>
+      <w:r>
+        <w:rPr>
+          <w:i/>
+          <w:color w:val="0000FF"/>
+        </w:rPr>
+        <w:t xml:space="preserve">for audio data and files. </w:t>
+      </w:r>
+    </w:p>
+    <w:p>
+      <w:pPr>
+        <w:ind w:left="720"/>
+        <w:rPr>
+          <w:i/>
+          <w:color w:val="0000FF"/>
+        </w:rPr>
+      </w:pPr>
+    </w:p>
+    <w:p>
+      <w:pPr>
+        <w:ind w:left="720"/>
+        <w:rPr>
+          <w:i/>
+          <w:color w:val="0000FF"/>
+        </w:rPr>
+      </w:pPr>
+      <w:r>
+        <w:rPr>
+          <w:i/>
+          <w:color w:val="0000FF"/>
+        </w:rPr>
+        <w:t xml:space="preserve">To make it </w:t>
+      </w:r>
+      <w:r>
+        <w:rPr>
+          <w:i/>
+          <w:color w:val="0000FF"/>
+        </w:rPr>
+        <w:t xml:space="preserve">more </w:t>
+      </w:r>
+      <w:r>
+        <w:rPr>
+          <w:i/>
+          <w:color w:val="0000FF"/>
+        </w:rPr>
+        <w:t xml:space="preserve">convenient </w:t>
+      </w:r>
+      <w:r>
+        <w:rPr>
+          <w:i/>
+          <w:color w:val="0000FF"/>
+        </w:rPr>
+        <w:t>to work with the extracted features, I decided to create a single feature matrix for each of the .</w:t>
+      </w:r>
+      <w:r>
+        <w:rPr>
+          <w:i/>
+          <w:color w:val="0000FF"/>
+        </w:rPr>
+        <w:t xml:space="preserve">wav files. </w:t>
+      </w:r>
+      <w:r>
+        <w:rPr>
+          <w:i/>
+          <w:color w:val="0000FF"/>
+        </w:rPr>
+        <w:t>This was done</w:t>
+      </w:r>
+      <w:r>
+        <w:rPr>
+          <w:i/>
+          <w:color w:val="0000FF"/>
+        </w:rPr>
+        <w:t xml:space="preserve"> by iterating the test and train file sets for </w:t>
+      </w:r>
+      <w:proofErr w:type="gramStart"/>
+      <w:r>
+        <w:rPr>
+          <w:i/>
+          <w:color w:val="0000FF"/>
+        </w:rPr>
+        <w:t>each  of</w:t>
+      </w:r>
+      <w:proofErr w:type="gramEnd"/>
+      <w:r>
+        <w:rPr>
+          <w:i/>
+          <w:color w:val="0000FF"/>
+        </w:rPr>
+        <w:t xml:space="preserve"> the 4 emotions. As a result, I </w:t>
+      </w:r>
+      <w:r>
+        <w:rPr>
+          <w:i/>
+          <w:color w:val="0000FF"/>
+        </w:rPr>
+        <w:t>ended up with a total of 8 lists of feature matrices</w:t>
+      </w:r>
+      <w:r>
+        <w:t xml:space="preserve"> </w:t>
+      </w:r>
+      <w:r>
+        <w:rPr>
+          <w:i/>
+          <w:color w:val="0000FF"/>
+        </w:rPr>
+        <w:t>representing the happy, sad, angry, and fear categories for both the training and test datasets</w:t>
+      </w:r>
+      <w:r>
+        <w:rPr>
+          <w:i/>
+          <w:color w:val="0000FF"/>
+        </w:rPr>
+        <w:t>.</w:t>
+      </w:r>
+    </w:p>
+    <w:p>
+      <w:pPr>
+        <w:ind w:left="720"/>
+        <w:rPr>
+          <w:i/>
+          <w:color w:val="0000FF"/>
+        </w:rPr>
+      </w:pPr>
+    </w:p>
+    <w:p>
+      <w:pPr>
+        <w:ind w:left="720"/>
+        <w:rPr>
+          <w:i/>
+          <w:color w:val="0000FF"/>
+        </w:rPr>
+      </w:pPr>
+      <w:r>
+        <w:rPr>
+          <w:i/>
+          <w:color w:val="0000FF"/>
+        </w:rPr>
+        <w:t>O</w:t>
+      </w:r>
+      <w:r>
+        <w:rPr>
+          <w:i/>
+          <w:color w:val="0000FF"/>
+        </w:rPr>
+        <w:t>verall</w:t>
+      </w:r>
+      <w:r>
+        <w:rPr>
+          <w:i/>
+          <w:color w:val="0000FF"/>
+        </w:rPr>
+        <w:t>, by using these techniques to manipulate and extract features from the audio files, we were able to effectively prepare the data for further analysis and modeling.</w:t>
+      </w:r>
+    </w:p>
+    <w:p>
+      <w:pPr>
+        <w:ind w:left="720"/>
+        <w:rPr>
+          <w:i/>
+          <w:color w:val="0000FF"/>
         </w:rPr>
       </w:pPr>
     </w:p>
@@ -200,15 +620,7 @@
           <w:sz w:val="26"/>
           <w:szCs w:val="26"/>
         </w:rPr>
-        <w:t>Model Devel</w:t>
-      </w:r>
-      <w:r>
-        <w:rPr>
-          <w:b/>
-          <w:sz w:val="26"/>
-          <w:szCs w:val="26"/>
-        </w:rPr>
-        <w:t>opment</w:t>
+        <w:t>Model Development</w:t>
       </w:r>
     </w:p>
     <w:p>
@@ -238,8 +650,38 @@
           <w:i/>
           <w:color w:val="0000FF"/>
         </w:rPr>
-        <w:t>[Describe the training phrase, which may include what models did you select, how you split training/validation/test sets, training epochs, and any other parameters.]</w:t>
-      </w:r>
+        <w:t xml:space="preserve">Unlike previous assignments, I needed to take a different approach when deciding on key features for model implementation. This was because the assignment dealt with a multi-class classification problem and, as such, </w:t>
+      </w:r>
+      <w:r>
+        <w:rPr>
+          <w:i/>
+          <w:color w:val="0000FF"/>
+        </w:rPr>
+        <w:t>some of the previously used classifiers could not be used in this case, namely logistic regression.</w:t>
+      </w:r>
+      <w:r>
+        <w:rPr>
+          <w:i/>
+          <w:color w:val="0000FF"/>
+        </w:rPr>
+        <w:t xml:space="preserve"> I decided to use the K Nearest Neighbors</w:t>
+      </w:r>
+      <w:r>
+        <w:rPr>
+          <w:i/>
+          <w:color w:val="0000FF"/>
+        </w:rPr>
+        <w:t xml:space="preserve"> model due to its popularity for multi-class classification problems and its performant properties.</w:t>
+      </w:r>
+    </w:p>
+    <w:p>
+      <w:pPr>
+        <w:ind w:left="2160"/>
+        <w:rPr>
+          <w:i/>
+          <w:color w:val="0000FF"/>
+        </w:rPr>
+      </w:pPr>
     </w:p>
     <w:p>
       <w:pPr>
@@ -276,15 +718,7 @@
           <w:color w:val="0000FF"/>
           <w:shd w:val="clear" w:color="auto" w:fill="F9FBFD"/>
         </w:rPr>
-        <w:t xml:space="preserve"> evaluati</w:t>
-      </w:r>
-      <w:r>
-        <w:rPr>
-          <w:i/>
-          <w:color w:val="0000FF"/>
-          <w:shd w:val="clear" w:color="auto" w:fill="F9FBFD"/>
-        </w:rPr>
-        <w:t xml:space="preserve">on looks at metrics such as </w:t>
+        <w:t xml:space="preserve"> evaluation looks at metrics such as </w:t>
       </w:r>
       <w:hyperlink r:id="rId5">
         <w:r>
@@ -320,15 +754,7 @@
           <w:color w:val="0000FF"/>
           <w:shd w:val="clear" w:color="auto" w:fill="F9FBFD"/>
         </w:rPr>
-        <w:t>, or F1 score to determine which model is the best fit to solve the problem. You may find the model performance not good enough, in which case you can experiment further to improve the model performance with different features or mor</w:t>
-      </w:r>
-      <w:r>
-        <w:rPr>
-          <w:i/>
-          <w:color w:val="0000FF"/>
-          <w:shd w:val="clear" w:color="auto" w:fill="F9FBFD"/>
-        </w:rPr>
-        <w:t>e complex deep learning models.</w:t>
+        <w:t>, or F1 score to determine which model is the best fit to solve the problem. You may find the model performance not good enough, in which case you can experiment further to improve the model performance with different features or more complex deep learning models.</w:t>
       </w:r>
       <w:r>
         <w:rPr>
@@ -384,7 +810,162 @@
           <w:i/>
           <w:color w:val="0000FF"/>
         </w:rPr>
-        <w:t>[Does your model perform well enough? Discuss the potential reasons that your model fixes the problem well or not]</w:t>
+        <w:t xml:space="preserve">While my model has a success rate of __%, I feel that I </w:t>
+      </w:r>
+      <w:r>
+        <w:rPr>
+          <w:i/>
+          <w:color w:val="0000FF"/>
+        </w:rPr>
+        <w:t xml:space="preserve">could have improved the performance in a variety of ways. Firstly, I chose the three features that I believed to be primary in terms of importance for classification. I </w:t>
+      </w:r>
+      <w:r>
+        <w:rPr>
+          <w:i/>
+          <w:color w:val="0000FF"/>
+        </w:rPr>
+        <w:t>omitted</w:t>
+      </w:r>
+      <w:r>
+        <w:rPr>
+          <w:i/>
+          <w:color w:val="0000FF"/>
+        </w:rPr>
+        <w:t xml:space="preserve"> </w:t>
+      </w:r>
+      <w:r>
+        <w:rPr>
+          <w:i/>
+          <w:color w:val="0000FF"/>
+        </w:rPr>
+        <w:t xml:space="preserve">other </w:t>
+      </w:r>
+      <w:r>
+        <w:rPr>
+          <w:i/>
+          <w:color w:val="0000FF"/>
+        </w:rPr>
+        <w:t xml:space="preserve">features such as </w:t>
+      </w:r>
+      <w:r>
+        <w:rPr>
+          <w:i/>
+          <w:color w:val="0000FF"/>
+        </w:rPr>
+        <w:t>loudness and chroma. Although I am unsure of the effect that including these features</w:t>
+      </w:r>
+      <w:r>
+        <w:rPr>
+          <w:i/>
+          <w:color w:val="0000FF"/>
+        </w:rPr>
+        <w:t xml:space="preserve"> would have on my model’s performance, I am inclined to believe that it would result in </w:t>
+      </w:r>
+      <w:proofErr w:type="gramStart"/>
+      <w:r>
+        <w:rPr>
+          <w:i/>
+          <w:color w:val="0000FF"/>
+        </w:rPr>
+        <w:t>an</w:t>
+      </w:r>
+      <w:proofErr w:type="gramEnd"/>
+      <w:r>
+        <w:rPr>
+          <w:i/>
+          <w:color w:val="0000FF"/>
+        </w:rPr>
+        <w:t xml:space="preserve"> suitable increase. </w:t>
+      </w:r>
+      <w:r>
+        <w:rPr>
+          <w:i/>
+          <w:color w:val="0000FF"/>
+        </w:rPr>
+        <w:t>Additionally</w:t>
+      </w:r>
+      <w:r>
+        <w:rPr>
+          <w:i/>
+          <w:color w:val="0000FF"/>
+        </w:rPr>
+        <w:t xml:space="preserve">, my model’s post processing was modest as I believed that the </w:t>
+      </w:r>
+      <w:proofErr w:type="spellStart"/>
+      <w:r>
+        <w:rPr>
+          <w:i/>
+          <w:color w:val="0000FF"/>
+        </w:rPr>
+        <w:t>librosa</w:t>
+      </w:r>
+      <w:proofErr w:type="spellEnd"/>
+      <w:r>
+        <w:rPr>
+          <w:i/>
+          <w:color w:val="0000FF"/>
+        </w:rPr>
+        <w:t xml:space="preserve"> library took care of various parts of processing for me. I </w:t>
+      </w:r>
+      <w:r>
+        <w:rPr>
+          <w:i/>
+          <w:color w:val="0000FF"/>
+        </w:rPr>
+        <w:t xml:space="preserve">chose a </w:t>
+      </w:r>
+      <w:proofErr w:type="spellStart"/>
+      <w:r>
+        <w:rPr>
+          <w:i/>
+          <w:color w:val="0000FF"/>
+        </w:rPr>
+        <w:t>MinMaxScaler</w:t>
+      </w:r>
+      <w:proofErr w:type="spellEnd"/>
+      <w:r>
+        <w:rPr>
+          <w:i/>
+          <w:color w:val="0000FF"/>
+        </w:rPr>
+        <w:t xml:space="preserve"> from </w:t>
+      </w:r>
+      <w:r>
+        <w:rPr>
+          <w:i/>
+          <w:color w:val="0000FF"/>
+        </w:rPr>
+        <w:t xml:space="preserve">Python’s </w:t>
+      </w:r>
+      <w:proofErr w:type="spellStart"/>
+      <w:r>
+        <w:rPr>
+          <w:i/>
+          <w:color w:val="0000FF"/>
+        </w:rPr>
+        <w:t>sklearn</w:t>
+      </w:r>
+      <w:proofErr w:type="spellEnd"/>
+      <w:r>
+        <w:rPr>
+          <w:i/>
+          <w:color w:val="0000FF"/>
+        </w:rPr>
+        <w:t xml:space="preserve"> module </w:t>
+      </w:r>
+      <w:r>
+        <w:rPr>
+          <w:i/>
+          <w:color w:val="0000FF"/>
+        </w:rPr>
+        <w:t>to scale the extracted features in the data frame. I</w:t>
+      </w:r>
+      <w:r>
+        <w:rPr>
+          <w:i/>
+          <w:color w:val="0000FF"/>
+        </w:rPr>
+        <w:t xml:space="preserve"> don’t believe that additional post processing would have yielded me results comparable to additional feature extraction, but it may have. </w:t>
       </w:r>
     </w:p>
     <w:p>
@@ -412,19 +993,53 @@
           <w:i/>
           <w:color w:val="0000FF"/>
         </w:rPr>
-        <w:t>[What are the challenges you met during both the data preparation and model development process</w:t>
-      </w:r>
-      <w:r>
-        <w:rPr>
-          <w:i/>
-          <w:color w:val="0000FF"/>
-        </w:rPr>
-        <w:t>es? How did you solve them?]</w:t>
-      </w:r>
-    </w:p>
-    <w:p>
-      <w:pPr>
-        <w:ind w:left="1440"/>
+        <w:t xml:space="preserve">There were two primary challenges faced </w:t>
+      </w:r>
+      <w:r>
+        <w:rPr>
+          <w:i/>
+          <w:color w:val="0000FF"/>
+        </w:rPr>
+        <w:t xml:space="preserve">in this assignment. The first challenge faced was the structure of the data. Whereas in past assignments the data </w:t>
+      </w:r>
+      <w:r>
+        <w:rPr>
+          <w:i/>
+          <w:color w:val="0000FF"/>
+        </w:rPr>
+        <w:t xml:space="preserve">was contained to a single csv, this project forced me to look towards the internet and search for resources regarding the extraction of feature from folders of files. Eventually, I gathered enough information and was able to begin </w:t>
+      </w:r>
+      <w:r>
+        <w:rPr>
+          <w:i/>
+          <w:color w:val="0000FF"/>
+        </w:rPr>
+        <w:t xml:space="preserve">my implementation. A second challenge I faced was choosing an appropriate model for this assignment. </w:t>
+      </w:r>
+      <w:r>
+        <w:rPr>
+          <w:i/>
+          <w:color w:val="0000FF"/>
+        </w:rPr>
+        <w:t>As my knowledge of the classifiers is rough at best, I was hesitant on choosing a model.</w:t>
+      </w:r>
+      <w:r>
+        <w:rPr>
+          <w:i/>
+          <w:color w:val="0000FF"/>
+        </w:rPr>
+        <w:t xml:space="preserve"> Eventually, </w:t>
+      </w:r>
+      <w:r>
+        <w:rPr>
+          <w:i/>
+          <w:color w:val="0000FF"/>
+        </w:rPr>
+        <w:t>I went with the KNN model because it was a generally popular model that I read to be performant.</w:t>
+      </w:r>
+    </w:p>
+    <w:p>
+      <w:pPr>
         <w:rPr>
           <w:i/>
           <w:color w:val="0000FF"/>
@@ -447,7 +1062,36 @@
           <w:i/>
           <w:color w:val="0000FF"/>
         </w:rPr>
-        <w:t>[Any reflections or thoughts on this assignment?]</w:t>
+        <w:t xml:space="preserve">While I found this assignment challenging due to its different nature </w:t>
+      </w:r>
+      <w:r>
+        <w:rPr>
+          <w:i/>
+          <w:color w:val="0000FF"/>
+        </w:rPr>
+        <w:t xml:space="preserve">compared to previous assignments, it was nonetheless rewarding. It </w:t>
+      </w:r>
+      <w:r>
+        <w:rPr>
+          <w:i/>
+          <w:color w:val="0000FF"/>
+        </w:rPr>
+        <w:t xml:space="preserve">forced me to learn how to </w:t>
+      </w:r>
+      <w:r>
+        <w:rPr>
+          <w:i/>
+          <w:color w:val="0000FF"/>
+        </w:rPr>
+        <w:lastRenderedPageBreak/>
+        <w:t>deal with more complex and varying datasets. Additionally, the assignment was useful for me due to my final project involving an audio identification component.</w:t>
+      </w:r>
+      <w:r>
+        <w:rPr>
+          <w:i/>
+          <w:color w:val="0000FF"/>
+        </w:rPr>
+        <w:t xml:space="preserve"> </w:t>
       </w:r>
     </w:p>
     <w:p/>
@@ -518,21 +1162,12 @@
           <w:color w:val="0000FF"/>
         </w:rPr>
       </w:pPr>
-      <w:proofErr w:type="spellStart"/>
-      <w:r>
-        <w:rPr>
-          <w:i/>
-          <w:color w:val="0000FF"/>
-        </w:rPr>
-        <w:t>Librosa</w:t>
-      </w:r>
-      <w:proofErr w:type="spellEnd"/>
-      <w:r>
-        <w:rPr>
-          <w:i/>
-          <w:color w:val="0000FF"/>
-        </w:rPr>
-        <w:t xml:space="preserve"> landing page: </w:t>
+      <w:r>
+        <w:rPr>
+          <w:i/>
+          <w:color w:val="0000FF"/>
+        </w:rPr>
+        <w:t xml:space="preserve">Librosa landing page: </w:t>
       </w:r>
       <w:hyperlink r:id="rId8" w:history="1">
         <w:r>
@@ -1429,7 +2064,6 @@
   <w:style w:type="character" w:default="1" w:styleId="DefaultParagraphFont">
     <w:name w:val="Default Paragraph Font"/>
     <w:uiPriority w:val="1"/>
-    <w:semiHidden/>
     <w:unhideWhenUsed/>
   </w:style>
   <w:style w:type="table" w:default="1" w:styleId="TableNormal">
@@ -1507,6 +2141,83 @@
     <w:rPr>
       <w:color w:val="605E5C"/>
       <w:shd w:val="clear" w:color="auto" w:fill="E1DFDD"/>
+    </w:rPr>
+  </w:style>
+  <w:style w:type="paragraph" w:styleId="ListParagraph">
+    <w:name w:val="List Paragraph"/>
+    <w:basedOn w:val="Normal"/>
+    <w:uiPriority w:val="34"/>
+    <w:qFormat/>
+    <w:rsid w:val="00100937"/>
+    <w:pPr>
+      <w:ind w:left="720"/>
+      <w:contextualSpacing/>
+    </w:pPr>
+  </w:style>
+  <w:style w:type="character" w:styleId="CommentReference">
+    <w:name w:val="annotation reference"/>
+    <w:basedOn w:val="DefaultParagraphFont"/>
+    <w:uiPriority w:val="99"/>
+    <w:semiHidden/>
+    <w:unhideWhenUsed/>
+    <w:rsid w:val="002478C6"/>
+    <w:rPr>
+      <w:sz w:val="16"/>
+      <w:szCs w:val="16"/>
+    </w:rPr>
+  </w:style>
+  <w:style w:type="paragraph" w:styleId="CommentText">
+    <w:name w:val="annotation text"/>
+    <w:basedOn w:val="Normal"/>
+    <w:link w:val="CommentTextChar"/>
+    <w:uiPriority w:val="99"/>
+    <w:unhideWhenUsed/>
+    <w:rsid w:val="002478C6"/>
+    <w:pPr>
+      <w:spacing w:line="240" w:lineRule="auto"/>
+    </w:pPr>
+    <w:rPr>
+      <w:sz w:val="20"/>
+      <w:szCs w:val="20"/>
+    </w:rPr>
+  </w:style>
+  <w:style w:type="character" w:customStyle="1" w:styleId="CommentTextChar">
+    <w:name w:val="Comment Text Char"/>
+    <w:basedOn w:val="DefaultParagraphFont"/>
+    <w:link w:val="CommentText"/>
+    <w:uiPriority w:val="99"/>
+    <w:rsid w:val="002478C6"/>
+    <w:rPr>
+      <w:sz w:val="20"/>
+      <w:szCs w:val="20"/>
+    </w:rPr>
+  </w:style>
+  <w:style w:type="paragraph" w:styleId="CommentSubject">
+    <w:name w:val="annotation subject"/>
+    <w:basedOn w:val="CommentText"/>
+    <w:next w:val="CommentText"/>
+    <w:link w:val="CommentSubjectChar"/>
+    <w:uiPriority w:val="99"/>
+    <w:semiHidden/>
+    <w:unhideWhenUsed/>
+    <w:rsid w:val="002478C6"/>
+    <w:rPr>
+      <w:b/>
+      <w:bCs/>
+    </w:rPr>
+  </w:style>
+  <w:style w:type="character" w:customStyle="1" w:styleId="CommentSubjectChar">
+    <w:name w:val="Comment Subject Char"/>
+    <w:basedOn w:val="CommentTextChar"/>
+    <w:link w:val="CommentSubject"/>
+    <w:uiPriority w:val="99"/>
+    <w:semiHidden/>
+    <w:rsid w:val="002478C6"/>
+    <w:rPr>
+      <w:b/>
+      <w:bCs/>
+      <w:sz w:val="20"/>
+      <w:szCs w:val="20"/>
     </w:rPr>
   </w:style>
 </w:styles>

</xml_diff>

<commit_message>
Full Compilation. Add predicts plus get graphs for report.
</commit_message>
<xml_diff>
--- a/Assignment3_Report.docx
+++ b/Assignment3_Report.docx
@@ -139,23 +139,7 @@
           <w:i/>
           <w:color w:val="0000FF"/>
         </w:rPr>
-        <w:t xml:space="preserve">One relevant example of this is the ability of computers to recognize provided audio samples. This has opened new avenues </w:t>
-      </w:r>
-      <w:proofErr w:type="gramStart"/>
-      <w:r>
-        <w:rPr>
-          <w:i/>
-          <w:color w:val="0000FF"/>
-        </w:rPr>
-        <w:t>of</w:t>
-      </w:r>
-      <w:proofErr w:type="gramEnd"/>
-      <w:r>
-        <w:rPr>
-          <w:i/>
-          <w:color w:val="0000FF"/>
-        </w:rPr>
-        <w:t xml:space="preserve"> </w:t>
+        <w:t xml:space="preserve">One relevant example of this is the ability of computers to recognize provided audio samples. This has opened new avenues of </w:t>
       </w:r>
       <w:r>
         <w:rPr>
@@ -305,21 +289,12 @@
         </w:rPr>
         <w:t xml:space="preserve"> also used </w:t>
       </w:r>
-      <w:proofErr w:type="spellStart"/>
-      <w:r>
-        <w:rPr>
-          <w:i/>
-          <w:color w:val="0000FF"/>
-        </w:rPr>
-        <w:t>sklearn</w:t>
-      </w:r>
-      <w:proofErr w:type="spellEnd"/>
-      <w:r>
-        <w:rPr>
-          <w:i/>
-          <w:color w:val="0000FF"/>
-        </w:rPr>
-        <w:t xml:space="preserve"> to</w:t>
+      <w:r>
+        <w:rPr>
+          <w:i/>
+          <w:color w:val="0000FF"/>
+        </w:rPr>
+        <w:t>sklearn to</w:t>
       </w:r>
       <w:r>
         <w:rPr>
@@ -416,21 +391,12 @@
         </w:rPr>
         <w:t xml:space="preserve">These features were extracted with </w:t>
       </w:r>
-      <w:proofErr w:type="spellStart"/>
-      <w:r>
-        <w:rPr>
-          <w:i/>
-          <w:color w:val="0000FF"/>
-        </w:rPr>
-        <w:t>librosa</w:t>
-      </w:r>
-      <w:proofErr w:type="spellEnd"/>
-      <w:r>
-        <w:rPr>
-          <w:i/>
-          <w:color w:val="0000FF"/>
-        </w:rPr>
-        <w:t xml:space="preserve">, </w:t>
+      <w:r>
+        <w:rPr>
+          <w:i/>
+          <w:color w:val="0000FF"/>
+        </w:rPr>
+        <w:t xml:space="preserve">librosa, </w:t>
       </w:r>
       <w:r>
         <w:rPr>
@@ -511,23 +477,7 @@
           <w:i/>
           <w:color w:val="0000FF"/>
         </w:rPr>
-        <w:t xml:space="preserve"> by iterating the test and train file sets for </w:t>
-      </w:r>
-      <w:proofErr w:type="gramStart"/>
-      <w:r>
-        <w:rPr>
-          <w:i/>
-          <w:color w:val="0000FF"/>
-        </w:rPr>
-        <w:t>each  of</w:t>
-      </w:r>
-      <w:proofErr w:type="gramEnd"/>
-      <w:r>
-        <w:rPr>
-          <w:i/>
-          <w:color w:val="0000FF"/>
-        </w:rPr>
-        <w:t xml:space="preserve"> the 4 emotions. As a result, I </w:t>
+        <w:t xml:space="preserve"> by iterating the test and train file sets for each  of the 4 emotions. As a result, I </w:t>
       </w:r>
       <w:r>
         <w:rPr>
@@ -583,14 +533,7 @@
           <w:i/>
           <w:color w:val="0000FF"/>
         </w:rPr>
-        <w:t>verall</w:t>
-      </w:r>
-      <w:r>
-        <w:rPr>
-          <w:i/>
-          <w:color w:val="0000FF"/>
-        </w:rPr>
-        <w:t>, by using these techniques to manipulate and extract features from the audio files, we were able to effectively prepare the data for further analysis and modeling.</w:t>
+        <w:t>verall, by using these techniques to manipulate and extract features from the audio files, we were able to effectively prepare the data for further analysis and modeling.</w:t>
       </w:r>
     </w:p>
     <w:p>
@@ -710,58 +653,75 @@
           <w:i/>
           <w:color w:val="0000FF"/>
         </w:rPr>
-        <w:t>[Present the results of your models, basic</w:t>
-      </w:r>
-      <w:r>
-        <w:rPr>
-          <w:i/>
-          <w:color w:val="0000FF"/>
-          <w:shd w:val="clear" w:color="auto" w:fill="F9FBFD"/>
-        </w:rPr>
-        <w:t xml:space="preserve"> evaluation looks at metrics such as </w:t>
-      </w:r>
-      <w:hyperlink r:id="rId5">
-        <w:r>
-          <w:rPr>
-            <w:i/>
-            <w:color w:val="0000FF"/>
-            <w:shd w:val="clear" w:color="auto" w:fill="F9FBFD"/>
-          </w:rPr>
-          <w:t>accuracy</w:t>
-        </w:r>
-      </w:hyperlink>
-      <w:r>
-        <w:rPr>
-          <w:i/>
-          <w:color w:val="0000FF"/>
-          <w:shd w:val="clear" w:color="auto" w:fill="F9FBFD"/>
-        </w:rPr>
-        <w:t xml:space="preserve">, </w:t>
-      </w:r>
-      <w:hyperlink r:id="rId6">
-        <w:r>
-          <w:rPr>
-            <w:i/>
-            <w:color w:val="0000FF"/>
-            <w:shd w:val="clear" w:color="auto" w:fill="F9FBFD"/>
-          </w:rPr>
-          <w:t>precision</w:t>
-        </w:r>
-      </w:hyperlink>
-      <w:r>
-        <w:rPr>
-          <w:i/>
-          <w:color w:val="0000FF"/>
-          <w:shd w:val="clear" w:color="auto" w:fill="F9FBFD"/>
-        </w:rPr>
-        <w:t>, or F1 score to determine which model is the best fit to solve the problem. You may find the model performance not good enough, in which case you can experiment further to improve the model performance with different features or more complex deep learning models.</w:t>
-      </w:r>
-      <w:r>
-        <w:rPr>
-          <w:i/>
-          <w:color w:val="0000FF"/>
-        </w:rPr>
-        <w:t>]</w:t>
+        <w:t>The KNN model that I implemented had the following results:</w:t>
+      </w:r>
+      <w:r>
+        <w:rPr>
+          <w:i/>
+          <w:color w:val="0000FF"/>
+        </w:rPr>
+        <w:br/>
+      </w:r>
+      <w:r>
+        <w:rPr>
+          <w:i/>
+          <w:color w:val="0000FF"/>
+        </w:rPr>
+        <w:t>&lt;Insert Graphs&gt;</w:t>
+      </w:r>
+    </w:p>
+    <w:p>
+      <w:pPr>
+        <w:numPr>
+          <w:ilvl w:val="1"/>
+          <w:numId w:val="2"/>
+        </w:numPr>
+        <w:rPr>
+          <w:i/>
+          <w:color w:val="0000FF"/>
+        </w:rPr>
+      </w:pPr>
+      <w:r>
+        <w:rPr>
+          <w:i/>
+          <w:color w:val="0000FF"/>
+        </w:rPr>
+        <w:t xml:space="preserve">In addition to the KNN model, I also tested the </w:t>
+      </w:r>
+      <w:r>
+        <w:rPr>
+          <w:i/>
+          <w:color w:val="0000FF"/>
+        </w:rPr>
+        <w:t>Naive Bayes Classifier</w:t>
+      </w:r>
+      <w:r>
+        <w:rPr>
+          <w:i/>
+          <w:color w:val="0000FF"/>
+        </w:rPr>
+        <w:t xml:space="preserve"> and </w:t>
+      </w:r>
+      <w:r>
+        <w:rPr>
+          <w:i/>
+          <w:color w:val="0000FF"/>
+        </w:rPr>
+        <w:t>Random Forest Classifier</w:t>
+      </w:r>
+      <w:r>
+        <w:rPr>
+          <w:i/>
+          <w:color w:val="0000FF"/>
+        </w:rPr>
+        <w:t xml:space="preserve"> on the extracted features. Similar to past assignments, the models yielded similar results</w:t>
+      </w:r>
+      <w:r>
+        <w:rPr>
+          <w:i/>
+          <w:color w:val="0000FF"/>
+        </w:rPr>
+        <w:t xml:space="preserve"> leading me to primarily focus on the utilization of a KNN model. </w:t>
       </w:r>
     </w:p>
     <w:p>
@@ -810,7 +770,21 @@
           <w:i/>
           <w:color w:val="0000FF"/>
         </w:rPr>
-        <w:t xml:space="preserve">While my model has a success rate of __%, I feel that I </w:t>
+        <w:t xml:space="preserve">While my model has </w:t>
+      </w:r>
+      <w:r>
+        <w:rPr>
+          <w:i/>
+          <w:color w:val="0000FF"/>
+        </w:rPr>
+        <w:t>moderately successful</w:t>
+      </w:r>
+      <w:r>
+        <w:rPr>
+          <w:i/>
+          <w:color w:val="0000FF"/>
+        </w:rPr>
+        <w:t xml:space="preserve">, I feel that I </w:t>
       </w:r>
       <w:r>
         <w:rPr>
@@ -859,23 +833,7 @@
           <w:i/>
           <w:color w:val="0000FF"/>
         </w:rPr>
-        <w:t xml:space="preserve"> would have on my model’s performance, I am inclined to believe that it would result in </w:t>
-      </w:r>
-      <w:proofErr w:type="gramStart"/>
-      <w:r>
-        <w:rPr>
-          <w:i/>
-          <w:color w:val="0000FF"/>
-        </w:rPr>
-        <w:t>an</w:t>
-      </w:r>
-      <w:proofErr w:type="gramEnd"/>
-      <w:r>
-        <w:rPr>
-          <w:i/>
-          <w:color w:val="0000FF"/>
-        </w:rPr>
-        <w:t xml:space="preserve"> suitable increase. </w:t>
+        <w:t xml:space="preserve"> would have on my model’s performance, I am inclined to believe that it would result in an suitable increase. </w:t>
       </w:r>
       <w:r>
         <w:rPr>
@@ -889,46 +847,14 @@
           <w:i/>
           <w:color w:val="0000FF"/>
         </w:rPr>
-        <w:t xml:space="preserve">, my model’s post processing was modest as I believed that the </w:t>
-      </w:r>
-      <w:proofErr w:type="spellStart"/>
-      <w:r>
-        <w:rPr>
-          <w:i/>
-          <w:color w:val="0000FF"/>
-        </w:rPr>
-        <w:t>librosa</w:t>
-      </w:r>
-      <w:proofErr w:type="spellEnd"/>
-      <w:r>
-        <w:rPr>
-          <w:i/>
-          <w:color w:val="0000FF"/>
-        </w:rPr>
-        <w:t xml:space="preserve"> library took care of various parts of processing for me. I </w:t>
-      </w:r>
-      <w:r>
-        <w:rPr>
-          <w:i/>
-          <w:color w:val="0000FF"/>
-        </w:rPr>
-        <w:t xml:space="preserve">chose a </w:t>
-      </w:r>
-      <w:proofErr w:type="spellStart"/>
-      <w:r>
-        <w:rPr>
-          <w:i/>
-          <w:color w:val="0000FF"/>
-        </w:rPr>
-        <w:t>MinMaxScaler</w:t>
-      </w:r>
-      <w:proofErr w:type="spellEnd"/>
-      <w:r>
-        <w:rPr>
-          <w:i/>
-          <w:color w:val="0000FF"/>
-        </w:rPr>
-        <w:t xml:space="preserve"> from </w:t>
+        <w:t xml:space="preserve">, my model’s post processing was modest as I believed that the librosa library took care of various parts of processing for me. I </w:t>
+      </w:r>
+      <w:r>
+        <w:rPr>
+          <w:i/>
+          <w:color w:val="0000FF"/>
+        </w:rPr>
+        <w:t xml:space="preserve">chose a MinMaxScaler from </w:t>
       </w:r>
       <w:r>
         <w:rPr>
@@ -937,7 +863,6 @@
         </w:rPr>
         <w:t xml:space="preserve">Python’s </w:t>
       </w:r>
-      <w:proofErr w:type="spellStart"/>
       <w:r>
         <w:rPr>
           <w:i/>
@@ -945,7 +870,6 @@
         </w:rPr>
         <w:t>sklearn</w:t>
       </w:r>
-      <w:proofErr w:type="spellEnd"/>
       <w:r>
         <w:rPr>
           <w:i/>
@@ -1021,14 +945,7 @@
           <w:i/>
           <w:color w:val="0000FF"/>
         </w:rPr>
-        <w:t>As my knowledge of the classifiers is rough at best, I was hesitant on choosing a model.</w:t>
-      </w:r>
-      <w:r>
-        <w:rPr>
-          <w:i/>
-          <w:color w:val="0000FF"/>
-        </w:rPr>
-        <w:t xml:space="preserve"> Eventually, </w:t>
+        <w:t xml:space="preserve">As my knowledge of the classifiers is rough at best, I was hesitant on choosing a model. Eventually, </w:t>
       </w:r>
       <w:r>
         <w:rPr>
@@ -1134,7 +1051,7 @@
         </w:rPr>
         <w:t xml:space="preserve">Repository Link: </w:t>
       </w:r>
-      <w:hyperlink r:id="rId7" w:history="1">
+      <w:hyperlink r:id="rId5" w:history="1">
         <w:r>
           <w:rPr>
             <w:rStyle w:val="Hyperlink"/>
@@ -1169,7 +1086,7 @@
         </w:rPr>
         <w:t xml:space="preserve">Librosa landing page: </w:t>
       </w:r>
-      <w:hyperlink r:id="rId8" w:history="1">
+      <w:hyperlink r:id="rId6" w:history="1">
         <w:r>
           <w:rPr>
             <w:rStyle w:val="Hyperlink"/>
@@ -2064,6 +1981,7 @@
   <w:style w:type="character" w:default="1" w:styleId="DefaultParagraphFont">
     <w:name w:val="Default Paragraph Font"/>
     <w:uiPriority w:val="1"/>
+    <w:semiHidden/>
     <w:unhideWhenUsed/>
   </w:style>
   <w:style w:type="table" w:default="1" w:styleId="TableNormal">

</xml_diff>

<commit_message>
Finishing report and submitting
</commit_message>
<xml_diff>
--- a/Assignment3_Report.docx
+++ b/Assignment3_Report.docx
@@ -139,7 +139,23 @@
           <w:i/>
           <w:color w:val="0000FF"/>
         </w:rPr>
-        <w:t xml:space="preserve">One relevant example of this is the ability of computers to recognize provided audio samples. This has opened new avenues of </w:t>
+        <w:t xml:space="preserve">One relevant example of this is the ability of computers to recognize provided audio samples. This has opened new avenues </w:t>
+      </w:r>
+      <w:proofErr w:type="gramStart"/>
+      <w:r>
+        <w:rPr>
+          <w:i/>
+          <w:color w:val="0000FF"/>
+        </w:rPr>
+        <w:t>of</w:t>
+      </w:r>
+      <w:proofErr w:type="gramEnd"/>
+      <w:r>
+        <w:rPr>
+          <w:i/>
+          <w:color w:val="0000FF"/>
+        </w:rPr>
+        <w:t xml:space="preserve"> </w:t>
       </w:r>
       <w:r>
         <w:rPr>
@@ -289,12 +305,21 @@
         </w:rPr>
         <w:t xml:space="preserve"> also used </w:t>
       </w:r>
-      <w:r>
-        <w:rPr>
-          <w:i/>
-          <w:color w:val="0000FF"/>
-        </w:rPr>
-        <w:t>sklearn to</w:t>
+      <w:proofErr w:type="spellStart"/>
+      <w:r>
+        <w:rPr>
+          <w:i/>
+          <w:color w:val="0000FF"/>
+        </w:rPr>
+        <w:t>sklearn</w:t>
+      </w:r>
+      <w:proofErr w:type="spellEnd"/>
+      <w:r>
+        <w:rPr>
+          <w:i/>
+          <w:color w:val="0000FF"/>
+        </w:rPr>
+        <w:t xml:space="preserve"> to</w:t>
       </w:r>
       <w:r>
         <w:rPr>
@@ -391,12 +416,21 @@
         </w:rPr>
         <w:t xml:space="preserve">These features were extracted with </w:t>
       </w:r>
-      <w:r>
-        <w:rPr>
-          <w:i/>
-          <w:color w:val="0000FF"/>
-        </w:rPr>
-        <w:t xml:space="preserve">librosa, </w:t>
+      <w:proofErr w:type="spellStart"/>
+      <w:r>
+        <w:rPr>
+          <w:i/>
+          <w:color w:val="0000FF"/>
+        </w:rPr>
+        <w:t>librosa</w:t>
+      </w:r>
+      <w:proofErr w:type="spellEnd"/>
+      <w:r>
+        <w:rPr>
+          <w:i/>
+          <w:color w:val="0000FF"/>
+        </w:rPr>
+        <w:t xml:space="preserve">, </w:t>
       </w:r>
       <w:r>
         <w:rPr>
@@ -477,7 +511,23 @@
           <w:i/>
           <w:color w:val="0000FF"/>
         </w:rPr>
-        <w:t xml:space="preserve"> by iterating the test and train file sets for each  of the 4 emotions. As a result, I </w:t>
+        <w:t xml:space="preserve"> by iterating the test and train file sets for </w:t>
+      </w:r>
+      <w:proofErr w:type="gramStart"/>
+      <w:r>
+        <w:rPr>
+          <w:i/>
+          <w:color w:val="0000FF"/>
+        </w:rPr>
+        <w:t>each  of</w:t>
+      </w:r>
+      <w:proofErr w:type="gramEnd"/>
+      <w:r>
+        <w:rPr>
+          <w:i/>
+          <w:color w:val="0000FF"/>
+        </w:rPr>
+        <w:t xml:space="preserve"> the 4 emotions. As a result, I </w:t>
       </w:r>
       <w:r>
         <w:rPr>
@@ -619,12 +669,18 @@
     </w:p>
     <w:p>
       <w:pPr>
-        <w:ind w:left="2160"/>
-        <w:rPr>
-          <w:i/>
-          <w:color w:val="0000FF"/>
-        </w:rPr>
-      </w:pPr>
+        <w:rPr>
+          <w:i/>
+          <w:color w:val="0000FF"/>
+        </w:rPr>
+      </w:pPr>
+      <w:r>
+        <w:rPr>
+          <w:i/>
+          <w:color w:val="0000FF"/>
+        </w:rPr>
+        <w:br w:type="page"/>
+      </w:r>
     </w:p>
     <w:p>
       <w:pPr>
@@ -634,6 +690,7 @@
         </w:numPr>
       </w:pPr>
       <w:r>
+        <w:lastRenderedPageBreak/>
         <w:t>Model Evaluation</w:t>
       </w:r>
     </w:p>
@@ -653,22 +710,123 @@
           <w:i/>
           <w:color w:val="0000FF"/>
         </w:rPr>
-        <w:t>The KNN model that I implemented had the following results:</w:t>
-      </w:r>
-      <w:r>
-        <w:rPr>
-          <w:i/>
-          <w:color w:val="0000FF"/>
-        </w:rPr>
-        <w:br/>
-      </w:r>
-      <w:r>
-        <w:rPr>
-          <w:i/>
-          <w:color w:val="0000FF"/>
-        </w:rPr>
-        <w:t>&lt;Insert Graphs&gt;</w:t>
-      </w:r>
+        <w:t>The KNN model that I implemented had the following results</w:t>
+      </w:r>
+      <w:r>
+        <w:rPr>
+          <w:i/>
+          <w:color w:val="0000FF"/>
+        </w:rPr>
+        <w:t>:</w:t>
+      </w:r>
+    </w:p>
+    <w:p>
+      <w:pPr>
+        <w:rPr>
+          <w:i/>
+          <w:color w:val="0000FF"/>
+        </w:rPr>
+      </w:pPr>
+      <w:r>
+        <w:rPr>
+          <w:i/>
+          <w:noProof/>
+          <w:color w:val="0000FF"/>
+        </w:rPr>
+        <w:drawing>
+          <wp:inline distT="0" distB="0" distL="0" distR="0" wp14:anchorId="357ADA61" wp14:editId="45188438">
+            <wp:extent cx="4143588" cy="1619333"/>
+            <wp:effectExtent l="0" t="0" r="9525" b="0"/>
+            <wp:docPr id="1" name="Picture 1" descr="A picture containing text, receipt&#10;&#10;Description automatically generated"/>
+            <wp:cNvGraphicFramePr>
+              <a:graphicFrameLocks xmlns:a="http://schemas.openxmlformats.org/drawingml/2006/main" noChangeAspect="1"/>
+            </wp:cNvGraphicFramePr>
+            <a:graphic xmlns:a="http://schemas.openxmlformats.org/drawingml/2006/main">
+              <a:graphicData uri="http://schemas.openxmlformats.org/drawingml/2006/picture">
+                <pic:pic xmlns:pic="http://schemas.openxmlformats.org/drawingml/2006/picture">
+                  <pic:nvPicPr>
+                    <pic:cNvPr id="1" name="Picture 1" descr="A picture containing text, receipt&#10;&#10;Description automatically generated"/>
+                    <pic:cNvPicPr/>
+                  </pic:nvPicPr>
+                  <pic:blipFill>
+                    <a:blip r:embed="rId5"/>
+                    <a:stretch>
+                      <a:fillRect/>
+                    </a:stretch>
+                  </pic:blipFill>
+                  <pic:spPr>
+                    <a:xfrm>
+                      <a:off x="0" y="0"/>
+                      <a:ext cx="4143588" cy="1619333"/>
+                    </a:xfrm>
+                    <a:prstGeom prst="rect">
+                      <a:avLst/>
+                    </a:prstGeom>
+                  </pic:spPr>
+                </pic:pic>
+              </a:graphicData>
+            </a:graphic>
+          </wp:inline>
+        </w:drawing>
+      </w:r>
+    </w:p>
+    <w:p>
+      <w:pPr>
+        <w:rPr>
+          <w:i/>
+          <w:color w:val="0000FF"/>
+        </w:rPr>
+      </w:pPr>
+      <w:r>
+        <w:rPr>
+          <w:i/>
+          <w:noProof/>
+          <w:color w:val="0000FF"/>
+        </w:rPr>
+        <w:drawing>
+          <wp:inline distT="0" distB="0" distL="0" distR="0" wp14:anchorId="3A1095ED" wp14:editId="76BDCB74">
+            <wp:extent cx="3583305" cy="3981450"/>
+            <wp:effectExtent l="0" t="0" r="0" b="0"/>
+            <wp:docPr id="2" name="Picture 2" descr="Graphical user interface, application&#10;&#10;Description automatically generated"/>
+            <wp:cNvGraphicFramePr>
+              <a:graphicFrameLocks xmlns:a="http://schemas.openxmlformats.org/drawingml/2006/main" noChangeAspect="1"/>
+            </wp:cNvGraphicFramePr>
+            <a:graphic xmlns:a="http://schemas.openxmlformats.org/drawingml/2006/main">
+              <a:graphicData uri="http://schemas.openxmlformats.org/drawingml/2006/picture">
+                <pic:pic xmlns:pic="http://schemas.openxmlformats.org/drawingml/2006/picture">
+                  <pic:nvPicPr>
+                    <pic:cNvPr id="2" name="Picture 2" descr="Graphical user interface, application&#10;&#10;Description automatically generated"/>
+                    <pic:cNvPicPr/>
+                  </pic:nvPicPr>
+                  <pic:blipFill>
+                    <a:blip r:embed="rId6"/>
+                    <a:stretch>
+                      <a:fillRect/>
+                    </a:stretch>
+                  </pic:blipFill>
+                  <pic:spPr>
+                    <a:xfrm>
+                      <a:off x="0" y="0"/>
+                      <a:ext cx="3583805" cy="3982006"/>
+                    </a:xfrm>
+                    <a:prstGeom prst="rect">
+                      <a:avLst/>
+                    </a:prstGeom>
+                  </pic:spPr>
+                </pic:pic>
+              </a:graphicData>
+            </a:graphic>
+          </wp:inline>
+        </w:drawing>
+      </w:r>
+    </w:p>
+    <w:p>
+      <w:pPr>
+        <w:rPr>
+          <w:i/>
+          <w:color w:val="0000FF"/>
+        </w:rPr>
+      </w:pPr>
     </w:p>
     <w:p>
       <w:pPr>
@@ -714,14 +872,142 @@
           <w:i/>
           <w:color w:val="0000FF"/>
         </w:rPr>
-        <w:t xml:space="preserve"> on the extracted features. Similar to past assignments, the models yielded similar results</w:t>
-      </w:r>
-      <w:r>
-        <w:rPr>
-          <w:i/>
-          <w:color w:val="0000FF"/>
-        </w:rPr>
-        <w:t xml:space="preserve"> leading me to primarily focus on the utilization of a KNN model. </w:t>
+        <w:t xml:space="preserve"> on the extracted features. </w:t>
+      </w:r>
+      <w:r>
+        <w:rPr>
+          <w:i/>
+          <w:color w:val="0000FF"/>
+        </w:rPr>
+        <w:t>The Naïve Bayes classifier did slightly better than the KNN model with an accuracy of 0.</w:t>
+      </w:r>
+      <w:r>
+        <w:rPr>
+          <w:i/>
+          <w:color w:val="0000FF"/>
+        </w:rPr>
+        <w:t>62. The Random Forest Classifier does significantly better than th</w:t>
+      </w:r>
+      <w:r>
+        <w:rPr>
+          <w:i/>
+          <w:color w:val="0000FF"/>
+        </w:rPr>
+        <w:t xml:space="preserve">e other 2 with an accuracy of </w:t>
+      </w:r>
+      <w:r>
+        <w:rPr>
+          <w:i/>
+          <w:color w:val="0000FF"/>
+        </w:rPr>
+        <w:t>0.74. The results for the random forest classifier are below:</w:t>
+      </w:r>
+      <w:r>
+        <w:rPr>
+          <w:i/>
+          <w:color w:val="0000FF"/>
+        </w:rPr>
+        <w:t xml:space="preserve"> </w:t>
+      </w:r>
+    </w:p>
+    <w:p>
+      <w:pPr>
+        <w:rPr>
+          <w:i/>
+          <w:color w:val="0000FF"/>
+        </w:rPr>
+      </w:pPr>
+      <w:r>
+        <w:rPr>
+          <w:i/>
+          <w:noProof/>
+          <w:color w:val="0000FF"/>
+        </w:rPr>
+        <w:lastRenderedPageBreak/>
+        <w:drawing>
+          <wp:inline distT="0" distB="0" distL="0" distR="0" wp14:anchorId="0A336B77" wp14:editId="3F0B651B">
+            <wp:extent cx="4372200" cy="1743165"/>
+            <wp:effectExtent l="0" t="0" r="0" b="9525"/>
+            <wp:docPr id="3" name="Picture 3"/>
+            <wp:cNvGraphicFramePr>
+              <a:graphicFrameLocks xmlns:a="http://schemas.openxmlformats.org/drawingml/2006/main" noChangeAspect="1"/>
+            </wp:cNvGraphicFramePr>
+            <a:graphic xmlns:a="http://schemas.openxmlformats.org/drawingml/2006/main">
+              <a:graphicData uri="http://schemas.openxmlformats.org/drawingml/2006/picture">
+                <pic:pic xmlns:pic="http://schemas.openxmlformats.org/drawingml/2006/picture">
+                  <pic:nvPicPr>
+                    <pic:cNvPr id="1" name=""/>
+                    <pic:cNvPicPr/>
+                  </pic:nvPicPr>
+                  <pic:blipFill>
+                    <a:blip r:embed="rId7"/>
+                    <a:stretch>
+                      <a:fillRect/>
+                    </a:stretch>
+                  </pic:blipFill>
+                  <pic:spPr>
+                    <a:xfrm>
+                      <a:off x="0" y="0"/>
+                      <a:ext cx="4372200" cy="1743165"/>
+                    </a:xfrm>
+                    <a:prstGeom prst="rect">
+                      <a:avLst/>
+                    </a:prstGeom>
+                  </pic:spPr>
+                </pic:pic>
+              </a:graphicData>
+            </a:graphic>
+          </wp:inline>
+        </w:drawing>
+      </w:r>
+    </w:p>
+    <w:p>
+      <w:pPr>
+        <w:rPr>
+          <w:i/>
+          <w:color w:val="0000FF"/>
+        </w:rPr>
+      </w:pPr>
+      <w:r>
+        <w:rPr>
+          <w:i/>
+          <w:color w:val="0000FF"/>
+        </w:rPr>
+        <w:drawing>
+          <wp:inline distT="0" distB="0" distL="0" distR="0" wp14:anchorId="1D96423A" wp14:editId="35B07CA7">
+            <wp:extent cx="4353149" cy="4219792"/>
+            <wp:effectExtent l="0" t="0" r="9525" b="9525"/>
+            <wp:docPr id="4" name="Picture 4" descr="A picture containing graphical user interface&#10;&#10;Description automatically generated"/>
+            <wp:cNvGraphicFramePr>
+              <a:graphicFrameLocks xmlns:a="http://schemas.openxmlformats.org/drawingml/2006/main" noChangeAspect="1"/>
+            </wp:cNvGraphicFramePr>
+            <a:graphic xmlns:a="http://schemas.openxmlformats.org/drawingml/2006/main">
+              <a:graphicData uri="http://schemas.openxmlformats.org/drawingml/2006/picture">
+                <pic:pic xmlns:pic="http://schemas.openxmlformats.org/drawingml/2006/picture">
+                  <pic:nvPicPr>
+                    <pic:cNvPr id="4" name="Picture 4" descr="A picture containing graphical user interface&#10;&#10;Description automatically generated"/>
+                    <pic:cNvPicPr/>
+                  </pic:nvPicPr>
+                  <pic:blipFill>
+                    <a:blip r:embed="rId8"/>
+                    <a:stretch>
+                      <a:fillRect/>
+                    </a:stretch>
+                  </pic:blipFill>
+                  <pic:spPr>
+                    <a:xfrm>
+                      <a:off x="0" y="0"/>
+                      <a:ext cx="4353149" cy="4219792"/>
+                    </a:xfrm>
+                    <a:prstGeom prst="rect">
+                      <a:avLst/>
+                    </a:prstGeom>
+                  </pic:spPr>
+                </pic:pic>
+              </a:graphicData>
+            </a:graphic>
+          </wp:inline>
+        </w:drawing>
       </w:r>
     </w:p>
     <w:p>
@@ -770,14 +1056,28 @@
           <w:i/>
           <w:color w:val="0000FF"/>
         </w:rPr>
-        <w:t xml:space="preserve">While my model has </w:t>
-      </w:r>
-      <w:r>
-        <w:rPr>
-          <w:i/>
-          <w:color w:val="0000FF"/>
-        </w:rPr>
-        <w:t>moderately successful</w:t>
+        <w:t xml:space="preserve">While my </w:t>
+      </w:r>
+      <w:r>
+        <w:rPr>
+          <w:i/>
+          <w:color w:val="0000FF"/>
+        </w:rPr>
+        <w:t xml:space="preserve">KNN </w:t>
+      </w:r>
+      <w:r>
+        <w:rPr>
+          <w:i/>
+          <w:color w:val="0000FF"/>
+        </w:rPr>
+        <w:t xml:space="preserve">model </w:t>
+      </w:r>
+      <w:r>
+        <w:rPr>
+          <w:i/>
+          <w:color w:val="0000FF"/>
+        </w:rPr>
+        <w:t>had an accuracy of about 60%</w:t>
       </w:r>
       <w:r>
         <w:rPr>
@@ -791,7 +1091,21 @@
           <w:i/>
           <w:color w:val="0000FF"/>
         </w:rPr>
-        <w:t xml:space="preserve">could have improved the performance in a variety of ways. Firstly, I chose the three features that I believed to be primary in terms of importance for classification. I </w:t>
+        <w:t xml:space="preserve">could have </w:t>
+      </w:r>
+      <w:r>
+        <w:rPr>
+          <w:i/>
+          <w:color w:val="0000FF"/>
+        </w:rPr>
+        <w:t xml:space="preserve">greatly </w:t>
+      </w:r>
+      <w:r>
+        <w:rPr>
+          <w:i/>
+          <w:color w:val="0000FF"/>
+        </w:rPr>
+        <w:t xml:space="preserve">improved the performance in a variety of ways. Firstly, I chose the three features that I believed to be primary in terms of importance for classification. I </w:t>
       </w:r>
       <w:r>
         <w:rPr>
@@ -833,7 +1147,23 @@
           <w:i/>
           <w:color w:val="0000FF"/>
         </w:rPr>
-        <w:t xml:space="preserve"> would have on my model’s performance, I am inclined to believe that it would result in an suitable increase. </w:t>
+        <w:t xml:space="preserve"> would have on my model’s performance, I am inclined to believe that it would result in </w:t>
+      </w:r>
+      <w:proofErr w:type="gramStart"/>
+      <w:r>
+        <w:rPr>
+          <w:i/>
+          <w:color w:val="0000FF"/>
+        </w:rPr>
+        <w:t>an</w:t>
+      </w:r>
+      <w:proofErr w:type="gramEnd"/>
+      <w:r>
+        <w:rPr>
+          <w:i/>
+          <w:color w:val="0000FF"/>
+        </w:rPr>
+        <w:t xml:space="preserve"> suitable increase. </w:t>
       </w:r>
       <w:r>
         <w:rPr>
@@ -847,14 +1177,46 @@
           <w:i/>
           <w:color w:val="0000FF"/>
         </w:rPr>
-        <w:t xml:space="preserve">, my model’s post processing was modest as I believed that the librosa library took care of various parts of processing for me. I </w:t>
-      </w:r>
-      <w:r>
-        <w:rPr>
-          <w:i/>
-          <w:color w:val="0000FF"/>
-        </w:rPr>
-        <w:t xml:space="preserve">chose a MinMaxScaler from </w:t>
+        <w:t xml:space="preserve">, my model’s post processing was modest as I believed that the </w:t>
+      </w:r>
+      <w:proofErr w:type="spellStart"/>
+      <w:r>
+        <w:rPr>
+          <w:i/>
+          <w:color w:val="0000FF"/>
+        </w:rPr>
+        <w:t>librosa</w:t>
+      </w:r>
+      <w:proofErr w:type="spellEnd"/>
+      <w:r>
+        <w:rPr>
+          <w:i/>
+          <w:color w:val="0000FF"/>
+        </w:rPr>
+        <w:t xml:space="preserve"> library took care of various parts of processing for me. I </w:t>
+      </w:r>
+      <w:r>
+        <w:rPr>
+          <w:i/>
+          <w:color w:val="0000FF"/>
+        </w:rPr>
+        <w:t xml:space="preserve">chose a </w:t>
+      </w:r>
+      <w:proofErr w:type="spellStart"/>
+      <w:r>
+        <w:rPr>
+          <w:i/>
+          <w:color w:val="0000FF"/>
+        </w:rPr>
+        <w:t>MinMaxScaler</w:t>
+      </w:r>
+      <w:proofErr w:type="spellEnd"/>
+      <w:r>
+        <w:rPr>
+          <w:i/>
+          <w:color w:val="0000FF"/>
+        </w:rPr>
+        <w:t xml:space="preserve"> from </w:t>
       </w:r>
       <w:r>
         <w:rPr>
@@ -863,6 +1225,7 @@
         </w:rPr>
         <w:t xml:space="preserve">Python’s </w:t>
       </w:r>
+      <w:proofErr w:type="spellStart"/>
       <w:r>
         <w:rPr>
           <w:i/>
@@ -870,6 +1233,7 @@
         </w:rPr>
         <w:t>sklearn</w:t>
       </w:r>
+      <w:proofErr w:type="spellEnd"/>
       <w:r>
         <w:rPr>
           <w:i/>
@@ -889,7 +1253,15 @@
           <w:i/>
           <w:color w:val="0000FF"/>
         </w:rPr>
-        <w:t xml:space="preserve"> don’t believe that additional post processing would have yielded me results comparable to additional feature extraction, but it may have. </w:t>
+        <w:t xml:space="preserve"> don’t </w:t>
+      </w:r>
+      <w:r>
+        <w:rPr>
+          <w:i/>
+          <w:color w:val="0000FF"/>
+        </w:rPr>
+        <w:lastRenderedPageBreak/>
+        <w:t xml:space="preserve">believe that additional post processing would have yielded me results comparable to additional feature extraction, but it may have. </w:t>
       </w:r>
     </w:p>
     <w:p>
@@ -931,7 +1303,23 @@
           <w:i/>
           <w:color w:val="0000FF"/>
         </w:rPr>
-        <w:t xml:space="preserve">was contained to a single csv, this project forced me to look towards the internet and search for resources regarding the extraction of feature from folders of files. Eventually, I gathered enough information and was able to begin </w:t>
+        <w:t xml:space="preserve">was contained to a single csv, this project forced me to look </w:t>
+      </w:r>
+      <w:proofErr w:type="gramStart"/>
+      <w:r>
+        <w:rPr>
+          <w:i/>
+          <w:color w:val="0000FF"/>
+        </w:rPr>
+        <w:t>towards</w:t>
+      </w:r>
+      <w:proofErr w:type="gramEnd"/>
+      <w:r>
+        <w:rPr>
+          <w:i/>
+          <w:color w:val="0000FF"/>
+        </w:rPr>
+        <w:t xml:space="preserve"> the internet and search for resources regarding the extraction of feature from folders of files. Eventually, I gathered enough information and was able to begin </w:t>
       </w:r>
       <w:r>
         <w:rPr>
@@ -993,15 +1381,7 @@
           <w:i/>
           <w:color w:val="0000FF"/>
         </w:rPr>
-        <w:t xml:space="preserve">forced me to learn how to </w:t>
-      </w:r>
-      <w:r>
-        <w:rPr>
-          <w:i/>
-          <w:color w:val="0000FF"/>
-        </w:rPr>
-        <w:lastRenderedPageBreak/>
-        <w:t>deal with more complex and varying datasets. Additionally, the assignment was useful for me due to my final project involving an audio identification component.</w:t>
+        <w:t>forced me to learn how to deal with more complex and varying datasets. Additionally, the assignment was useful for me due to my final project involving an audio identification component.</w:t>
       </w:r>
       <w:r>
         <w:rPr>
@@ -1051,7 +1431,7 @@
         </w:rPr>
         <w:t xml:space="preserve">Repository Link: </w:t>
       </w:r>
-      <w:hyperlink r:id="rId5" w:history="1">
+      <w:hyperlink r:id="rId9" w:history="1">
         <w:r>
           <w:rPr>
             <w:rStyle w:val="Hyperlink"/>
@@ -1079,14 +1459,23 @@
           <w:color w:val="0000FF"/>
         </w:rPr>
       </w:pPr>
-      <w:r>
-        <w:rPr>
-          <w:i/>
-          <w:color w:val="0000FF"/>
-        </w:rPr>
-        <w:t xml:space="preserve">Librosa landing page: </w:t>
-      </w:r>
-      <w:hyperlink r:id="rId6" w:history="1">
+      <w:proofErr w:type="spellStart"/>
+      <w:r>
+        <w:rPr>
+          <w:i/>
+          <w:color w:val="0000FF"/>
+        </w:rPr>
+        <w:t>Librosa</w:t>
+      </w:r>
+      <w:proofErr w:type="spellEnd"/>
+      <w:r>
+        <w:rPr>
+          <w:i/>
+          <w:color w:val="0000FF"/>
+        </w:rPr>
+        <w:t xml:space="preserve"> landing page: </w:t>
+      </w:r>
+      <w:hyperlink r:id="rId10" w:history="1">
         <w:r>
           <w:rPr>
             <w:rStyle w:val="Hyperlink"/>

</xml_diff>